<commit_message>
Add kuitansi generation methods and enhance Helper functions for biaya formatting
</commit_message>
<xml_diff>
--- a/storage/app/public/templates/IytKaQ2YJMPd8YVXfG43ERNVkrYOukleAZGYia5S.docx
+++ b/storage/app/public/templates/IytKaQ2YJMPd8YVXfG43ERNVkrYOukleAZGYia5S.docx
@@ -900,15 +900,13 @@
         </w:rPr>
         <w:t xml:space="preserve"> ${</w:t>
       </w:r>
-      <w:proofErr w:type="spellStart"/>
-      <w:r>
-        <w:rPr>
-          <w:sz w:val="24"/>
-          <w:szCs w:val="24"/>
-        </w:rPr>
-        <w:t>tujuan_spd</w:t>
-      </w:r>
-      <w:proofErr w:type="spellEnd"/>
+      <w:r>
+        <w:rPr>
+          <w:sz w:val="24"/>
+          <w:szCs w:val="24"/>
+        </w:rPr>
+        <w:t>uraian</w:t>
+      </w:r>
       <w:r>
         <w:rPr>
           <w:sz w:val="24"/>
@@ -1006,21 +1004,12 @@
         <w:t>kembali</w:t>
       </w:r>
       <w:proofErr w:type="spellEnd"/>
-      <w:proofErr w:type="gramStart"/>
-      <w:r>
-        <w:rPr>
-          <w:sz w:val="24"/>
-          <w:szCs w:val="24"/>
-        </w:rPr>
-        <w:t>} ,</w:t>
-      </w:r>
-      <w:proofErr w:type="gramEnd"/>
-      <w:r>
-        <w:rPr>
-          <w:sz w:val="24"/>
-          <w:szCs w:val="24"/>
-        </w:rPr>
-        <w:t xml:space="preserve"> </w:t>
+      <w:r>
+        <w:rPr>
+          <w:sz w:val="24"/>
+          <w:szCs w:val="24"/>
+        </w:rPr>
+        <w:t xml:space="preserve">} , </w:t>
       </w:r>
       <w:proofErr w:type="spellStart"/>
       <w:r>

</xml_diff>

<commit_message>
Add localization for simple repeatable field and integrate it into DaftarPesertaPerjalanan resource; update composer dependencies and refactor policy for action permissions
</commit_message>
<xml_diff>
--- a/storage/app/public/templates/IytKaQ2YJMPd8YVXfG43ERNVkrYOukleAZGYia5S.docx
+++ b/storage/app/public/templates/IytKaQ2YJMPd8YVXfG43ERNVkrYOukleAZGYia5S.docx
@@ -131,74 +131,8 @@
           <w:sz w:val="24"/>
           <w:szCs w:val="24"/>
         </w:rPr>
-        <w:t xml:space="preserve">Yang </w:t>
-      </w:r>
-      <w:proofErr w:type="spellStart"/>
-      <w:r>
-        <w:rPr>
-          <w:sz w:val="24"/>
-          <w:szCs w:val="24"/>
-        </w:rPr>
-        <w:t>bertanda</w:t>
-      </w:r>
-      <w:proofErr w:type="spellEnd"/>
-      <w:r>
-        <w:rPr>
-          <w:sz w:val="24"/>
-          <w:szCs w:val="24"/>
-        </w:rPr>
-        <w:t xml:space="preserve"> </w:t>
-      </w:r>
-      <w:proofErr w:type="spellStart"/>
-      <w:r>
-        <w:rPr>
-          <w:sz w:val="24"/>
-          <w:szCs w:val="24"/>
-        </w:rPr>
-        <w:t>tangan</w:t>
-      </w:r>
-      <w:proofErr w:type="spellEnd"/>
-      <w:r>
-        <w:rPr>
-          <w:sz w:val="24"/>
-          <w:szCs w:val="24"/>
-        </w:rPr>
-        <w:t xml:space="preserve"> di </w:t>
-      </w:r>
-      <w:proofErr w:type="spellStart"/>
-      <w:r>
-        <w:rPr>
-          <w:sz w:val="24"/>
-          <w:szCs w:val="24"/>
-        </w:rPr>
-        <w:t>bawah</w:t>
-      </w:r>
-      <w:proofErr w:type="spellEnd"/>
-      <w:r>
-        <w:rPr>
-          <w:sz w:val="24"/>
-          <w:szCs w:val="24"/>
-        </w:rPr>
-        <w:t xml:space="preserve"> </w:t>
-      </w:r>
-      <w:proofErr w:type="spellStart"/>
-      <w:proofErr w:type="gramStart"/>
-      <w:r>
-        <w:rPr>
-          <w:sz w:val="24"/>
-          <w:szCs w:val="24"/>
-        </w:rPr>
-        <w:t>ini</w:t>
-      </w:r>
-      <w:proofErr w:type="spellEnd"/>
-      <w:r>
-        <w:rPr>
-          <w:sz w:val="24"/>
-          <w:szCs w:val="24"/>
-        </w:rPr>
-        <w:t xml:space="preserve"> :</w:t>
-      </w:r>
-      <w:proofErr w:type="gramEnd"/>
+        <w:t>Yang bertanda tangan di bawah ini :</w:t>
+      </w:r>
       <w:r>
         <w:rPr>
           <w:sz w:val="24"/>
@@ -293,23 +227,7 @@
                 <w:sz w:val="24"/>
                 <w:szCs w:val="24"/>
               </w:rPr>
-              <w:t>${</w:t>
-            </w:r>
-            <w:proofErr w:type="spellStart"/>
-            <w:r>
-              <w:rPr>
-                <w:sz w:val="24"/>
-                <w:szCs w:val="24"/>
-              </w:rPr>
-              <w:t>nama</w:t>
-            </w:r>
-            <w:proofErr w:type="spellEnd"/>
-            <w:r>
-              <w:rPr>
-                <w:sz w:val="24"/>
-                <w:szCs w:val="24"/>
-              </w:rPr>
-              <w:t>}</w:t>
+              <w:t>${nama}</w:t>
             </w:r>
           </w:p>
         </w:tc>
@@ -394,31 +312,13 @@
                 <w:szCs w:val="24"/>
               </w:rPr>
             </w:pPr>
-            <w:proofErr w:type="spellStart"/>
             <w:r>
               <w:rPr>
                 <w:sz w:val="24"/>
                 <w:szCs w:val="24"/>
               </w:rPr>
-              <w:t>Pangkat</w:t>
+              <w:t>Pangkat/Golongan</w:t>
             </w:r>
-            <w:proofErr w:type="spellEnd"/>
-            <w:r>
-              <w:rPr>
-                <w:sz w:val="24"/>
-                <w:szCs w:val="24"/>
-              </w:rPr>
-              <w:t>/</w:t>
-            </w:r>
-            <w:proofErr w:type="spellStart"/>
-            <w:r>
-              <w:rPr>
-                <w:sz w:val="24"/>
-                <w:szCs w:val="24"/>
-              </w:rPr>
-              <w:t>Golongan</w:t>
-            </w:r>
-            <w:proofErr w:type="spellEnd"/>
           </w:p>
         </w:tc>
         <w:tc>
@@ -457,55 +357,7 @@
                 <w:sz w:val="24"/>
                 <w:szCs w:val="24"/>
               </w:rPr>
-              <w:t>${</w:t>
-            </w:r>
-            <w:proofErr w:type="spellStart"/>
-            <w:r>
-              <w:rPr>
-                <w:sz w:val="24"/>
-                <w:szCs w:val="24"/>
-              </w:rPr>
-              <w:t>pangkat</w:t>
-            </w:r>
-            <w:proofErr w:type="spellEnd"/>
-            <w:r>
-              <w:rPr>
-                <w:sz w:val="24"/>
-                <w:szCs w:val="24"/>
-              </w:rPr>
-              <w:t xml:space="preserve">} </w:t>
-            </w:r>
-            <w:proofErr w:type="gramStart"/>
-            <w:r>
-              <w:rPr>
-                <w:sz w:val="24"/>
-                <w:szCs w:val="24"/>
-              </w:rPr>
-              <w:t>/  $</w:t>
-            </w:r>
-            <w:proofErr w:type="gramEnd"/>
-            <w:r>
-              <w:rPr>
-                <w:sz w:val="24"/>
-                <w:szCs w:val="24"/>
-              </w:rPr>
-              <w:t>{</w:t>
-            </w:r>
-            <w:proofErr w:type="spellStart"/>
-            <w:r>
-              <w:rPr>
-                <w:sz w:val="24"/>
-                <w:szCs w:val="24"/>
-              </w:rPr>
-              <w:t>golongan</w:t>
-            </w:r>
-            <w:proofErr w:type="spellEnd"/>
-            <w:r>
-              <w:rPr>
-                <w:sz w:val="24"/>
-                <w:szCs w:val="24"/>
-              </w:rPr>
-              <w:t>}</w:t>
+              <w:t>${pangkat} /  ${golongan}</w:t>
             </w:r>
           </w:p>
         </w:tc>
@@ -525,7 +377,6 @@
                 <w:szCs w:val="24"/>
               </w:rPr>
             </w:pPr>
-            <w:proofErr w:type="spellStart"/>
             <w:r>
               <w:rPr>
                 <w:sz w:val="24"/>
@@ -533,7 +384,6 @@
               </w:rPr>
               <w:t>Jabatan</w:t>
             </w:r>
-            <w:proofErr w:type="spellEnd"/>
           </w:p>
         </w:tc>
         <w:tc>
@@ -572,23 +422,7 @@
                 <w:sz w:val="24"/>
                 <w:szCs w:val="24"/>
               </w:rPr>
-              <w:t>${</w:t>
-            </w:r>
-            <w:proofErr w:type="spellStart"/>
-            <w:r>
-              <w:rPr>
-                <w:sz w:val="24"/>
-                <w:szCs w:val="24"/>
-              </w:rPr>
-              <w:t>jabatan</w:t>
-            </w:r>
-            <w:proofErr w:type="spellEnd"/>
-            <w:r>
-              <w:rPr>
-                <w:sz w:val="24"/>
-                <w:szCs w:val="24"/>
-              </w:rPr>
-              <w:t>}</w:t>
+              <w:t>${jabatan}</w:t>
             </w:r>
           </w:p>
         </w:tc>
@@ -613,17 +447,8 @@
                 <w:sz w:val="24"/>
                 <w:szCs w:val="24"/>
               </w:rPr>
-              <w:t xml:space="preserve">Unit </w:t>
+              <w:t>Unit Kerja</w:t>
             </w:r>
-            <w:proofErr w:type="spellStart"/>
-            <w:r>
-              <w:rPr>
-                <w:sz w:val="24"/>
-                <w:szCs w:val="24"/>
-              </w:rPr>
-              <w:t>Kerja</w:t>
-            </w:r>
-            <w:proofErr w:type="spellEnd"/>
           </w:p>
         </w:tc>
         <w:tc>
@@ -662,23 +487,7 @@
                 <w:sz w:val="24"/>
                 <w:szCs w:val="24"/>
               </w:rPr>
-              <w:t xml:space="preserve">BPS </w:t>
-            </w:r>
-            <w:proofErr w:type="spellStart"/>
-            <w:r>
-              <w:rPr>
-                <w:sz w:val="24"/>
-                <w:szCs w:val="24"/>
-              </w:rPr>
-              <w:t>Kabupaten</w:t>
-            </w:r>
-            <w:proofErr w:type="spellEnd"/>
-            <w:r>
-              <w:rPr>
-                <w:sz w:val="24"/>
-                <w:szCs w:val="24"/>
-              </w:rPr>
-              <w:t xml:space="preserve"> Hulu Sungai Tengah</w:t>
+              <w:t>BPS Kabupaten Hulu Sungai Tengah</w:t>
             </w:r>
           </w:p>
         </w:tc>
@@ -687,20 +496,33 @@
     <w:p>
       <w:pPr>
         <w:spacing w:line="360" w:lineRule="auto"/>
-        <w:rPr>
-          <w:sz w:val="24"/>
-          <w:szCs w:val="24"/>
-        </w:rPr>
-      </w:pPr>
-      <w:proofErr w:type="spellStart"/>
-      <w:r>
-        <w:rPr>
-          <w:sz w:val="24"/>
-          <w:szCs w:val="24"/>
-        </w:rPr>
-        <w:t>menerangkan</w:t>
-      </w:r>
-      <w:proofErr w:type="spellEnd"/>
+        <w:jc w:val="both"/>
+        <w:rPr>
+          <w:sz w:val="24"/>
+          <w:szCs w:val="24"/>
+        </w:rPr>
+      </w:pPr>
+      <w:r>
+        <w:rPr>
+          <w:sz w:val="24"/>
+          <w:szCs w:val="24"/>
+        </w:rPr>
+        <w:t>menerangkan bahwa dalam rangka melaksanakan perjalanan dinas luar kota untuk melaksanakan tugas kedinasan ${</w:t>
+      </w:r>
+      <w:r>
+        <w:rPr>
+          <w:sz w:val="24"/>
+          <w:szCs w:val="24"/>
+        </w:rPr>
+        <w:t>uraian</w:t>
+      </w:r>
+      <w:r>
+        <w:rPr>
+          <w:sz w:val="24"/>
+          <w:szCs w:val="24"/>
+        </w:rPr>
+        <w:t>} pada tanggal ${berangkat} -</w:t>
+      </w:r>
       <w:r>
         <w:rPr>
           <w:sz w:val="24"/>
@@ -708,15 +530,55 @@
         </w:rPr>
         <w:t xml:space="preserve"> </w:t>
       </w:r>
-      <w:proofErr w:type="spellStart"/>
-      <w:r>
-        <w:rPr>
-          <w:sz w:val="24"/>
-          <w:szCs w:val="24"/>
-        </w:rPr>
-        <w:t>bahwa</w:t>
-      </w:r>
-      <w:proofErr w:type="spellEnd"/>
+      <w:r>
+        <w:rPr>
+          <w:sz w:val="24"/>
+          <w:szCs w:val="24"/>
+        </w:rPr>
+        <w:fldChar w:fldCharType="begin"/>
+      </w:r>
+      <w:r>
+        <w:rPr>
+          <w:sz w:val="24"/>
+          <w:szCs w:val="24"/>
+        </w:rPr>
+        <w:instrText xml:space="preserve"> MERGEFIELD tanggal_berangkat </w:instrText>
+      </w:r>
+      <w:r>
+        <w:rPr>
+          <w:sz w:val="24"/>
+          <w:szCs w:val="24"/>
+        </w:rPr>
+        <w:fldChar w:fldCharType="end"/>
+      </w:r>
+      <w:r>
+        <w:rPr>
+          <w:sz w:val="24"/>
+          <w:szCs w:val="24"/>
+        </w:rPr>
+        <w:fldChar w:fldCharType="begin"/>
+      </w:r>
+      <w:r>
+        <w:rPr>
+          <w:sz w:val="24"/>
+          <w:szCs w:val="24"/>
+        </w:rPr>
+        <w:instrText xml:space="preserve"> MERGEFIELD tanggal_kembali </w:instrText>
+      </w:r>
+      <w:r>
+        <w:rPr>
+          <w:sz w:val="24"/>
+          <w:szCs w:val="24"/>
+        </w:rPr>
+        <w:fldChar w:fldCharType="end"/>
+      </w:r>
+      <w:r>
+        <w:rPr>
+          <w:sz w:val="24"/>
+          <w:szCs w:val="24"/>
+        </w:rPr>
+        <w:t>${kembali},</w:t>
+      </w:r>
       <w:r>
         <w:rPr>
           <w:sz w:val="24"/>
@@ -724,388 +586,12 @@
         </w:rPr>
         <w:t xml:space="preserve"> </w:t>
       </w:r>
-      <w:proofErr w:type="spellStart"/>
-      <w:r>
-        <w:rPr>
-          <w:sz w:val="24"/>
-          <w:szCs w:val="24"/>
-        </w:rPr>
-        <w:t>dalam</w:t>
-      </w:r>
-      <w:proofErr w:type="spellEnd"/>
-      <w:r>
-        <w:rPr>
-          <w:sz w:val="24"/>
-          <w:szCs w:val="24"/>
-        </w:rPr>
-        <w:t xml:space="preserve"> </w:t>
-      </w:r>
-      <w:proofErr w:type="spellStart"/>
-      <w:r>
-        <w:rPr>
-          <w:sz w:val="24"/>
-          <w:szCs w:val="24"/>
-        </w:rPr>
-        <w:t>rangka</w:t>
-      </w:r>
-      <w:proofErr w:type="spellEnd"/>
-      <w:r>
-        <w:rPr>
-          <w:sz w:val="24"/>
-          <w:szCs w:val="24"/>
-        </w:rPr>
-        <w:t xml:space="preserve"> </w:t>
-      </w:r>
-      <w:proofErr w:type="spellStart"/>
-      <w:r>
-        <w:rPr>
-          <w:sz w:val="24"/>
-          <w:szCs w:val="24"/>
-        </w:rPr>
-        <w:t>melaksanakan</w:t>
-      </w:r>
-      <w:proofErr w:type="spellEnd"/>
-      <w:r>
-        <w:rPr>
-          <w:sz w:val="24"/>
-          <w:szCs w:val="24"/>
-        </w:rPr>
-        <w:t xml:space="preserve"> </w:t>
-      </w:r>
-      <w:proofErr w:type="spellStart"/>
-      <w:r>
-        <w:rPr>
-          <w:sz w:val="24"/>
-          <w:szCs w:val="24"/>
-        </w:rPr>
-        <w:t>perjalanan</w:t>
-      </w:r>
-      <w:proofErr w:type="spellEnd"/>
-      <w:r>
-        <w:rPr>
-          <w:sz w:val="24"/>
-          <w:szCs w:val="24"/>
-        </w:rPr>
-        <w:t xml:space="preserve"> </w:t>
-      </w:r>
-      <w:proofErr w:type="spellStart"/>
-      <w:r>
-        <w:rPr>
-          <w:sz w:val="24"/>
-          <w:szCs w:val="24"/>
-        </w:rPr>
-        <w:t>dinas</w:t>
-      </w:r>
-      <w:proofErr w:type="spellEnd"/>
-      <w:r>
-        <w:rPr>
-          <w:sz w:val="24"/>
-          <w:szCs w:val="24"/>
-        </w:rPr>
-        <w:t xml:space="preserve"> </w:t>
-      </w:r>
-      <w:proofErr w:type="spellStart"/>
-      <w:r>
-        <w:rPr>
-          <w:sz w:val="24"/>
-          <w:szCs w:val="24"/>
-        </w:rPr>
-        <w:t>luar</w:t>
-      </w:r>
-      <w:proofErr w:type="spellEnd"/>
-      <w:r>
-        <w:rPr>
-          <w:sz w:val="24"/>
-          <w:szCs w:val="24"/>
-        </w:rPr>
-        <w:t xml:space="preserve"> </w:t>
-      </w:r>
-      <w:proofErr w:type="spellStart"/>
-      <w:r>
-        <w:rPr>
-          <w:sz w:val="24"/>
-          <w:szCs w:val="24"/>
-        </w:rPr>
-        <w:t>kota</w:t>
-      </w:r>
-      <w:proofErr w:type="spellEnd"/>
-      <w:r>
-        <w:rPr>
-          <w:sz w:val="24"/>
-          <w:szCs w:val="24"/>
-        </w:rPr>
-        <w:t xml:space="preserve"> </w:t>
-      </w:r>
-      <w:proofErr w:type="spellStart"/>
-      <w:r>
-        <w:rPr>
-          <w:sz w:val="24"/>
-          <w:szCs w:val="24"/>
-        </w:rPr>
-        <w:t>untuk</w:t>
-      </w:r>
-      <w:proofErr w:type="spellEnd"/>
-      <w:r>
-        <w:rPr>
-          <w:sz w:val="24"/>
-          <w:szCs w:val="24"/>
-        </w:rPr>
-        <w:t xml:space="preserve"> </w:t>
-      </w:r>
-      <w:proofErr w:type="spellStart"/>
-      <w:r>
-        <w:rPr>
-          <w:sz w:val="24"/>
-          <w:szCs w:val="24"/>
-        </w:rPr>
-        <w:t>melaksanakan</w:t>
-      </w:r>
-      <w:proofErr w:type="spellEnd"/>
-      <w:r>
-        <w:rPr>
-          <w:sz w:val="24"/>
-          <w:szCs w:val="24"/>
-        </w:rPr>
-        <w:t xml:space="preserve"> </w:t>
-      </w:r>
-      <w:proofErr w:type="spellStart"/>
-      <w:r>
-        <w:rPr>
-          <w:sz w:val="24"/>
-          <w:szCs w:val="24"/>
-        </w:rPr>
-        <w:t>tugas</w:t>
-      </w:r>
-      <w:proofErr w:type="spellEnd"/>
-      <w:r>
-        <w:rPr>
-          <w:sz w:val="24"/>
-          <w:szCs w:val="24"/>
-        </w:rPr>
-        <w:t xml:space="preserve"> </w:t>
-      </w:r>
-      <w:proofErr w:type="spellStart"/>
-      <w:r>
-        <w:rPr>
-          <w:sz w:val="24"/>
-          <w:szCs w:val="24"/>
-        </w:rPr>
-        <w:t>kedinasan</w:t>
-      </w:r>
-      <w:proofErr w:type="spellEnd"/>
-      <w:r>
-        <w:rPr>
-          <w:sz w:val="24"/>
-          <w:szCs w:val="24"/>
-        </w:rPr>
-        <w:t xml:space="preserve"> ${</w:t>
-      </w:r>
-      <w:r>
-        <w:rPr>
-          <w:sz w:val="24"/>
-          <w:szCs w:val="24"/>
-        </w:rPr>
-        <w:t>uraian</w:t>
-      </w:r>
-      <w:r>
-        <w:rPr>
-          <w:sz w:val="24"/>
-          <w:szCs w:val="24"/>
-        </w:rPr>
-        <w:t xml:space="preserve">} pada </w:t>
-      </w:r>
-      <w:proofErr w:type="spellStart"/>
-      <w:r>
-        <w:rPr>
-          <w:sz w:val="24"/>
-          <w:szCs w:val="24"/>
-        </w:rPr>
-        <w:t>tanggal</w:t>
-      </w:r>
-      <w:proofErr w:type="spellEnd"/>
-      <w:r>
-        <w:rPr>
-          <w:sz w:val="24"/>
-          <w:szCs w:val="24"/>
-        </w:rPr>
-        <w:t xml:space="preserve"> ${</w:t>
-      </w:r>
-      <w:proofErr w:type="spellStart"/>
-      <w:r>
-        <w:rPr>
-          <w:sz w:val="24"/>
-          <w:szCs w:val="24"/>
-        </w:rPr>
-        <w:t>berangkat</w:t>
-      </w:r>
-      <w:proofErr w:type="spellEnd"/>
-      <w:r>
-        <w:rPr>
-          <w:sz w:val="24"/>
-          <w:szCs w:val="24"/>
-        </w:rPr>
-        <w:t>} -</w:t>
-      </w:r>
-      <w:r>
-        <w:rPr>
-          <w:sz w:val="24"/>
-          <w:szCs w:val="24"/>
-        </w:rPr>
-        <w:fldChar w:fldCharType="begin"/>
-      </w:r>
-      <w:r>
-        <w:rPr>
-          <w:sz w:val="24"/>
-          <w:szCs w:val="24"/>
-        </w:rPr>
-        <w:instrText xml:space="preserve"> MERGEFIELD tanggal_berangkat </w:instrText>
-      </w:r>
-      <w:r>
-        <w:rPr>
-          <w:sz w:val="24"/>
-          <w:szCs w:val="24"/>
-        </w:rPr>
-        <w:fldChar w:fldCharType="end"/>
-      </w:r>
-      <w:r>
-        <w:rPr>
-          <w:sz w:val="24"/>
-          <w:szCs w:val="24"/>
-        </w:rPr>
-        <w:fldChar w:fldCharType="begin"/>
-      </w:r>
-      <w:r>
-        <w:rPr>
-          <w:sz w:val="24"/>
-          <w:szCs w:val="24"/>
-        </w:rPr>
-        <w:instrText xml:space="preserve"> MERGEFIELD tanggal_kembali </w:instrText>
-      </w:r>
-      <w:r>
-        <w:rPr>
-          <w:sz w:val="24"/>
-          <w:szCs w:val="24"/>
-        </w:rPr>
-        <w:fldChar w:fldCharType="end"/>
-      </w:r>
-      <w:r>
-        <w:rPr>
-          <w:sz w:val="24"/>
-          <w:szCs w:val="24"/>
-        </w:rPr>
-        <w:t>${</w:t>
-      </w:r>
-      <w:proofErr w:type="spellStart"/>
-      <w:r>
-        <w:rPr>
-          <w:sz w:val="24"/>
-          <w:szCs w:val="24"/>
-        </w:rPr>
-        <w:t>kembali</w:t>
-      </w:r>
-      <w:proofErr w:type="spellEnd"/>
-      <w:r>
-        <w:rPr>
-          <w:sz w:val="24"/>
-          <w:szCs w:val="24"/>
-        </w:rPr>
-        <w:t xml:space="preserve">} , </w:t>
-      </w:r>
-      <w:proofErr w:type="spellStart"/>
-      <w:r>
-        <w:rPr>
-          <w:sz w:val="24"/>
-          <w:szCs w:val="24"/>
-        </w:rPr>
-        <w:t>saya</w:t>
-      </w:r>
-      <w:proofErr w:type="spellEnd"/>
-      <w:r>
-        <w:rPr>
-          <w:sz w:val="24"/>
-          <w:szCs w:val="24"/>
-        </w:rPr>
-        <w:t xml:space="preserve"> </w:t>
-      </w:r>
-      <w:proofErr w:type="spellStart"/>
-      <w:r>
-        <w:rPr>
-          <w:sz w:val="24"/>
-          <w:szCs w:val="24"/>
-        </w:rPr>
-        <w:t>benar-benar</w:t>
-      </w:r>
-      <w:proofErr w:type="spellEnd"/>
-      <w:r>
-        <w:rPr>
-          <w:sz w:val="24"/>
-          <w:szCs w:val="24"/>
-        </w:rPr>
-        <w:t xml:space="preserve"> </w:t>
-      </w:r>
-      <w:proofErr w:type="spellStart"/>
-      <w:r>
-        <w:rPr>
-          <w:sz w:val="24"/>
-          <w:szCs w:val="24"/>
-        </w:rPr>
-        <w:t>tidak</w:t>
-      </w:r>
-      <w:proofErr w:type="spellEnd"/>
-      <w:r>
-        <w:rPr>
-          <w:sz w:val="24"/>
-          <w:szCs w:val="24"/>
-        </w:rPr>
-        <w:t xml:space="preserve"> </w:t>
-      </w:r>
-      <w:proofErr w:type="spellStart"/>
-      <w:r>
-        <w:rPr>
-          <w:sz w:val="24"/>
-          <w:szCs w:val="24"/>
-        </w:rPr>
-        <w:t>menggunakan</w:t>
-      </w:r>
-      <w:proofErr w:type="spellEnd"/>
-      <w:r>
-        <w:rPr>
-          <w:sz w:val="24"/>
-          <w:szCs w:val="24"/>
-        </w:rPr>
-        <w:t xml:space="preserve"> </w:t>
-      </w:r>
-      <w:proofErr w:type="spellStart"/>
-      <w:r>
-        <w:rPr>
-          <w:sz w:val="24"/>
-          <w:szCs w:val="24"/>
-        </w:rPr>
-        <w:t>kendaraan</w:t>
-      </w:r>
-      <w:proofErr w:type="spellEnd"/>
-      <w:r>
-        <w:rPr>
-          <w:sz w:val="24"/>
-          <w:szCs w:val="24"/>
-        </w:rPr>
-        <w:t xml:space="preserve"> </w:t>
-      </w:r>
-      <w:proofErr w:type="spellStart"/>
-      <w:r>
-        <w:rPr>
-          <w:sz w:val="24"/>
-          <w:szCs w:val="24"/>
-        </w:rPr>
-        <w:t>dinas</w:t>
-      </w:r>
-      <w:proofErr w:type="spellEnd"/>
-      <w:r>
-        <w:rPr>
-          <w:sz w:val="24"/>
-          <w:szCs w:val="24"/>
-        </w:rPr>
-        <w:t>.</w:t>
+      <w:r>
+        <w:rPr>
+          <w:sz w:val="24"/>
+          <w:szCs w:val="24"/>
+        </w:rPr>
+        <w:t>saya benar-benar tidak menggunakan kendaraan dinas.</w:t>
       </w:r>
       <w:r>
         <w:rPr>
@@ -1118,6 +604,7 @@
     <w:p>
       <w:pPr>
         <w:spacing w:line="360" w:lineRule="auto"/>
+        <w:jc w:val="both"/>
         <w:rPr>
           <w:sz w:val="24"/>
           <w:szCs w:val="24"/>
@@ -1133,517 +620,12 @@
           <w:szCs w:val="24"/>
         </w:rPr>
       </w:pPr>
-      <w:proofErr w:type="spellStart"/>
-      <w:r>
-        <w:rPr>
-          <w:sz w:val="24"/>
-          <w:szCs w:val="24"/>
-        </w:rPr>
-        <w:t>Demikian</w:t>
-      </w:r>
-      <w:proofErr w:type="spellEnd"/>
-      <w:r>
-        <w:rPr>
-          <w:sz w:val="24"/>
-          <w:szCs w:val="24"/>
-        </w:rPr>
-        <w:t xml:space="preserve"> </w:t>
-      </w:r>
-      <w:proofErr w:type="spellStart"/>
-      <w:r>
-        <w:rPr>
-          <w:sz w:val="24"/>
-          <w:szCs w:val="24"/>
-        </w:rPr>
-        <w:t>pernyataan</w:t>
-      </w:r>
-      <w:proofErr w:type="spellEnd"/>
-      <w:r>
-        <w:rPr>
-          <w:sz w:val="24"/>
-          <w:szCs w:val="24"/>
-        </w:rPr>
-        <w:t xml:space="preserve"> </w:t>
-      </w:r>
-      <w:proofErr w:type="spellStart"/>
-      <w:r>
-        <w:rPr>
-          <w:sz w:val="24"/>
-          <w:szCs w:val="24"/>
-        </w:rPr>
-        <w:t>ini</w:t>
-      </w:r>
-      <w:proofErr w:type="spellEnd"/>
-      <w:r>
-        <w:rPr>
-          <w:sz w:val="24"/>
-          <w:szCs w:val="24"/>
-        </w:rPr>
-        <w:t xml:space="preserve"> kami </w:t>
-      </w:r>
-      <w:proofErr w:type="spellStart"/>
-      <w:r>
-        <w:rPr>
-          <w:sz w:val="24"/>
-          <w:szCs w:val="24"/>
-        </w:rPr>
-        <w:t>buat</w:t>
-      </w:r>
-      <w:proofErr w:type="spellEnd"/>
-      <w:r>
-        <w:rPr>
-          <w:sz w:val="24"/>
-          <w:szCs w:val="24"/>
-        </w:rPr>
-        <w:t xml:space="preserve"> </w:t>
-      </w:r>
-      <w:proofErr w:type="spellStart"/>
-      <w:r>
-        <w:rPr>
-          <w:sz w:val="24"/>
-          <w:szCs w:val="24"/>
-        </w:rPr>
-        <w:t>dengan</w:t>
-      </w:r>
-      <w:proofErr w:type="spellEnd"/>
-      <w:r>
-        <w:rPr>
-          <w:sz w:val="24"/>
-          <w:szCs w:val="24"/>
-        </w:rPr>
-        <w:t xml:space="preserve"> </w:t>
-      </w:r>
-      <w:proofErr w:type="spellStart"/>
-      <w:r>
-        <w:rPr>
-          <w:sz w:val="24"/>
-          <w:szCs w:val="24"/>
-        </w:rPr>
-        <w:t>sebenar-benarnya</w:t>
-      </w:r>
-      <w:proofErr w:type="spellEnd"/>
-      <w:r>
-        <w:rPr>
-          <w:sz w:val="24"/>
-          <w:szCs w:val="24"/>
-        </w:rPr>
-        <w:t xml:space="preserve"> </w:t>
-      </w:r>
-      <w:proofErr w:type="spellStart"/>
-      <w:r>
-        <w:rPr>
-          <w:sz w:val="24"/>
-          <w:szCs w:val="24"/>
-        </w:rPr>
-        <w:t>untuk</w:t>
-      </w:r>
-      <w:proofErr w:type="spellEnd"/>
-      <w:r>
-        <w:rPr>
-          <w:sz w:val="24"/>
-          <w:szCs w:val="24"/>
-        </w:rPr>
-        <w:t xml:space="preserve"> </w:t>
-      </w:r>
-      <w:proofErr w:type="spellStart"/>
-      <w:r>
-        <w:rPr>
-          <w:sz w:val="24"/>
-          <w:szCs w:val="24"/>
-        </w:rPr>
-        <w:t>dipergunakan</w:t>
-      </w:r>
-      <w:proofErr w:type="spellEnd"/>
-      <w:r>
-        <w:rPr>
-          <w:sz w:val="24"/>
-          <w:szCs w:val="24"/>
-        </w:rPr>
-        <w:t xml:space="preserve"> </w:t>
-      </w:r>
-      <w:proofErr w:type="spellStart"/>
-      <w:r>
-        <w:rPr>
-          <w:sz w:val="24"/>
-          <w:szCs w:val="24"/>
-        </w:rPr>
-        <w:t>sebagaimana</w:t>
-      </w:r>
-      <w:proofErr w:type="spellEnd"/>
-      <w:r>
-        <w:rPr>
-          <w:sz w:val="24"/>
-          <w:szCs w:val="24"/>
-        </w:rPr>
-        <w:t xml:space="preserve"> </w:t>
-      </w:r>
-      <w:proofErr w:type="spellStart"/>
-      <w:r>
-        <w:rPr>
-          <w:sz w:val="24"/>
-          <w:szCs w:val="24"/>
-        </w:rPr>
-        <w:t>mestinya</w:t>
-      </w:r>
-      <w:proofErr w:type="spellEnd"/>
-      <w:r>
-        <w:rPr>
-          <w:sz w:val="24"/>
-          <w:szCs w:val="24"/>
-        </w:rPr>
-        <w:t xml:space="preserve">. </w:t>
-      </w:r>
-      <w:proofErr w:type="spellStart"/>
-      <w:r>
-        <w:rPr>
-          <w:sz w:val="24"/>
-          <w:szCs w:val="24"/>
-        </w:rPr>
-        <w:t>Apabila</w:t>
-      </w:r>
-      <w:proofErr w:type="spellEnd"/>
-      <w:r>
-        <w:rPr>
-          <w:sz w:val="24"/>
-          <w:szCs w:val="24"/>
-        </w:rPr>
-        <w:t xml:space="preserve"> </w:t>
-      </w:r>
-      <w:proofErr w:type="spellStart"/>
-      <w:r>
-        <w:rPr>
-          <w:sz w:val="24"/>
-          <w:szCs w:val="24"/>
-        </w:rPr>
-        <w:t>terdapat</w:t>
-      </w:r>
-      <w:proofErr w:type="spellEnd"/>
-      <w:r>
-        <w:rPr>
-          <w:sz w:val="24"/>
-          <w:szCs w:val="24"/>
-        </w:rPr>
-        <w:t xml:space="preserve"> </w:t>
-      </w:r>
-      <w:proofErr w:type="spellStart"/>
-      <w:r>
-        <w:rPr>
-          <w:sz w:val="24"/>
-          <w:szCs w:val="24"/>
-        </w:rPr>
-        <w:t>kekeliruan</w:t>
-      </w:r>
-      <w:proofErr w:type="spellEnd"/>
-      <w:r>
-        <w:rPr>
-          <w:sz w:val="24"/>
-          <w:szCs w:val="24"/>
-        </w:rPr>
-        <w:t xml:space="preserve"> </w:t>
-      </w:r>
-      <w:proofErr w:type="spellStart"/>
-      <w:r>
-        <w:rPr>
-          <w:sz w:val="24"/>
-          <w:szCs w:val="24"/>
-        </w:rPr>
-        <w:t>dalam</w:t>
-      </w:r>
-      <w:proofErr w:type="spellEnd"/>
-      <w:r>
-        <w:rPr>
-          <w:sz w:val="24"/>
-          <w:szCs w:val="24"/>
-        </w:rPr>
-        <w:t xml:space="preserve"> </w:t>
-      </w:r>
-      <w:proofErr w:type="spellStart"/>
-      <w:r>
-        <w:rPr>
-          <w:sz w:val="24"/>
-          <w:szCs w:val="24"/>
-        </w:rPr>
-        <w:t>pertanggungjawaban</w:t>
-      </w:r>
-      <w:proofErr w:type="spellEnd"/>
-      <w:r>
-        <w:rPr>
-          <w:sz w:val="24"/>
-          <w:szCs w:val="24"/>
-        </w:rPr>
-        <w:t xml:space="preserve"> SPD dan </w:t>
-      </w:r>
-      <w:proofErr w:type="spellStart"/>
-      <w:r>
-        <w:rPr>
-          <w:sz w:val="24"/>
-          <w:szCs w:val="24"/>
-        </w:rPr>
-        <w:t>mengakibatkan</w:t>
-      </w:r>
-      <w:proofErr w:type="spellEnd"/>
-      <w:r>
-        <w:rPr>
-          <w:sz w:val="24"/>
-          <w:szCs w:val="24"/>
-        </w:rPr>
-        <w:t xml:space="preserve"> </w:t>
-      </w:r>
-      <w:proofErr w:type="spellStart"/>
-      <w:r>
-        <w:rPr>
-          <w:sz w:val="24"/>
-          <w:szCs w:val="24"/>
-        </w:rPr>
-        <w:t>kerugian</w:t>
-      </w:r>
-      <w:proofErr w:type="spellEnd"/>
-      <w:r>
-        <w:rPr>
-          <w:sz w:val="24"/>
-          <w:szCs w:val="24"/>
-        </w:rPr>
-        <w:t xml:space="preserve"> negara, </w:t>
-      </w:r>
-      <w:proofErr w:type="spellStart"/>
-      <w:r>
-        <w:rPr>
-          <w:sz w:val="24"/>
-          <w:szCs w:val="24"/>
-        </w:rPr>
-        <w:t>saya</w:t>
-      </w:r>
-      <w:proofErr w:type="spellEnd"/>
-      <w:r>
-        <w:rPr>
-          <w:sz w:val="24"/>
-          <w:szCs w:val="24"/>
-        </w:rPr>
-        <w:t xml:space="preserve"> </w:t>
-      </w:r>
-      <w:proofErr w:type="spellStart"/>
-      <w:r>
-        <w:rPr>
-          <w:sz w:val="24"/>
-          <w:szCs w:val="24"/>
-        </w:rPr>
-        <w:t>bersedia</w:t>
-      </w:r>
-      <w:proofErr w:type="spellEnd"/>
-      <w:r>
-        <w:rPr>
-          <w:sz w:val="24"/>
-          <w:szCs w:val="24"/>
-        </w:rPr>
-        <w:t xml:space="preserve"> </w:t>
-      </w:r>
-      <w:proofErr w:type="spellStart"/>
-      <w:r>
-        <w:rPr>
-          <w:sz w:val="24"/>
-          <w:szCs w:val="24"/>
-        </w:rPr>
-        <w:t>dituntut</w:t>
-      </w:r>
-      <w:proofErr w:type="spellEnd"/>
-      <w:r>
-        <w:rPr>
-          <w:sz w:val="24"/>
-          <w:szCs w:val="24"/>
-        </w:rPr>
-        <w:t xml:space="preserve"> </w:t>
-      </w:r>
-      <w:proofErr w:type="spellStart"/>
-      <w:r>
-        <w:rPr>
-          <w:sz w:val="24"/>
-          <w:szCs w:val="24"/>
-        </w:rPr>
-        <w:t>sesuai</w:t>
-      </w:r>
-      <w:proofErr w:type="spellEnd"/>
-      <w:r>
-        <w:rPr>
-          <w:sz w:val="24"/>
-          <w:szCs w:val="24"/>
-        </w:rPr>
-        <w:t xml:space="preserve"> </w:t>
-      </w:r>
-      <w:proofErr w:type="spellStart"/>
-      <w:r>
-        <w:rPr>
-          <w:sz w:val="24"/>
-          <w:szCs w:val="24"/>
-        </w:rPr>
-        <w:t>peraturan</w:t>
-      </w:r>
-      <w:proofErr w:type="spellEnd"/>
-      <w:r>
-        <w:rPr>
-          <w:sz w:val="24"/>
-          <w:szCs w:val="24"/>
-        </w:rPr>
-        <w:t xml:space="preserve"> yang </w:t>
-      </w:r>
-      <w:proofErr w:type="spellStart"/>
-      <w:r>
-        <w:rPr>
-          <w:sz w:val="24"/>
-          <w:szCs w:val="24"/>
-        </w:rPr>
-        <w:t>berlaku</w:t>
-      </w:r>
-      <w:proofErr w:type="spellEnd"/>
-      <w:r>
-        <w:rPr>
-          <w:sz w:val="24"/>
-          <w:szCs w:val="24"/>
-        </w:rPr>
-        <w:t xml:space="preserve"> dan </w:t>
-      </w:r>
-      <w:proofErr w:type="spellStart"/>
-      <w:r>
-        <w:rPr>
-          <w:sz w:val="24"/>
-          <w:szCs w:val="24"/>
-        </w:rPr>
-        <w:t>mengembalikan</w:t>
-      </w:r>
-      <w:proofErr w:type="spellEnd"/>
-      <w:r>
-        <w:rPr>
-          <w:sz w:val="24"/>
-          <w:szCs w:val="24"/>
-        </w:rPr>
-        <w:t xml:space="preserve"> </w:t>
-      </w:r>
-      <w:proofErr w:type="spellStart"/>
-      <w:r>
-        <w:rPr>
-          <w:sz w:val="24"/>
-          <w:szCs w:val="24"/>
-        </w:rPr>
-        <w:t>biaya</w:t>
-      </w:r>
-      <w:proofErr w:type="spellEnd"/>
-      <w:r>
-        <w:rPr>
-          <w:sz w:val="24"/>
-          <w:szCs w:val="24"/>
-        </w:rPr>
-        <w:t xml:space="preserve"> </w:t>
-      </w:r>
-      <w:proofErr w:type="spellStart"/>
-      <w:r>
-        <w:rPr>
-          <w:sz w:val="24"/>
-          <w:szCs w:val="24"/>
-        </w:rPr>
-        <w:t>perjalanan</w:t>
-      </w:r>
-      <w:proofErr w:type="spellEnd"/>
-      <w:r>
-        <w:rPr>
-          <w:sz w:val="24"/>
-          <w:szCs w:val="24"/>
-        </w:rPr>
-        <w:t xml:space="preserve"> </w:t>
-      </w:r>
-      <w:proofErr w:type="spellStart"/>
-      <w:r>
-        <w:rPr>
-          <w:sz w:val="24"/>
-          <w:szCs w:val="24"/>
-        </w:rPr>
-        <w:t>dinas</w:t>
-      </w:r>
-      <w:proofErr w:type="spellEnd"/>
-      <w:r>
-        <w:rPr>
-          <w:sz w:val="24"/>
-          <w:szCs w:val="24"/>
-        </w:rPr>
-        <w:t xml:space="preserve"> yang </w:t>
-      </w:r>
-      <w:proofErr w:type="spellStart"/>
-      <w:r>
-        <w:rPr>
-          <w:sz w:val="24"/>
-          <w:szCs w:val="24"/>
-        </w:rPr>
-        <w:t>sudah</w:t>
-      </w:r>
-      <w:proofErr w:type="spellEnd"/>
-      <w:r>
-        <w:rPr>
-          <w:sz w:val="24"/>
-          <w:szCs w:val="24"/>
-        </w:rPr>
-        <w:t xml:space="preserve"> </w:t>
-      </w:r>
-      <w:proofErr w:type="spellStart"/>
-      <w:r>
-        <w:rPr>
-          <w:sz w:val="24"/>
-          <w:szCs w:val="24"/>
-        </w:rPr>
-        <w:t>terlanjur</w:t>
-      </w:r>
-      <w:proofErr w:type="spellEnd"/>
-      <w:r>
-        <w:rPr>
-          <w:sz w:val="24"/>
-          <w:szCs w:val="24"/>
-        </w:rPr>
-        <w:t xml:space="preserve"> </w:t>
-      </w:r>
-      <w:proofErr w:type="spellStart"/>
-      <w:r>
-        <w:rPr>
-          <w:sz w:val="24"/>
-          <w:szCs w:val="24"/>
-        </w:rPr>
-        <w:t>saya</w:t>
-      </w:r>
-      <w:proofErr w:type="spellEnd"/>
-      <w:r>
-        <w:rPr>
-          <w:sz w:val="24"/>
-          <w:szCs w:val="24"/>
-        </w:rPr>
-        <w:t xml:space="preserve"> </w:t>
-      </w:r>
-      <w:proofErr w:type="spellStart"/>
-      <w:r>
-        <w:rPr>
-          <w:sz w:val="24"/>
-          <w:szCs w:val="24"/>
-        </w:rPr>
-        <w:t>terima</w:t>
-      </w:r>
-      <w:proofErr w:type="spellEnd"/>
-      <w:r>
-        <w:rPr>
-          <w:sz w:val="24"/>
-          <w:szCs w:val="24"/>
-        </w:rPr>
-        <w:t xml:space="preserve"> </w:t>
-      </w:r>
-      <w:proofErr w:type="spellStart"/>
-      <w:r>
-        <w:rPr>
-          <w:sz w:val="24"/>
-          <w:szCs w:val="24"/>
-        </w:rPr>
-        <w:t>ke</w:t>
-      </w:r>
-      <w:proofErr w:type="spellEnd"/>
-      <w:r>
-        <w:rPr>
-          <w:sz w:val="24"/>
-          <w:szCs w:val="24"/>
-        </w:rPr>
-        <w:t xml:space="preserve"> kas negara.</w:t>
+      <w:r>
+        <w:rPr>
+          <w:sz w:val="24"/>
+          <w:szCs w:val="24"/>
+        </w:rPr>
+        <w:t>Demikian pernyataan ini kami buat dengan sebenar-benarnya untuk dipergunakan sebagaimana mestinya. Apabila terdapat kekeliruan dalam pertanggungjawaban SPD dan mengakibatkan kerugian negara, saya bersedia dituntut sesuai peraturan yang berlaku dan mengembalikan biaya perjalanan dinas yang sudah terlanjur saya terima ke kas negara.</w:t>
       </w:r>
       <w:r>
         <w:rPr>
@@ -1770,37 +752,12 @@
           <w:szCs w:val="24"/>
         </w:rPr>
       </w:pPr>
-      <w:proofErr w:type="spellStart"/>
-      <w:r>
-        <w:rPr>
-          <w:sz w:val="24"/>
-          <w:szCs w:val="24"/>
-        </w:rPr>
-        <w:t>Pelaksana</w:t>
-      </w:r>
-      <w:proofErr w:type="spellEnd"/>
-      <w:r>
-        <w:rPr>
-          <w:sz w:val="24"/>
-          <w:szCs w:val="24"/>
-        </w:rPr>
-        <w:t xml:space="preserve"> </w:t>
-      </w:r>
-      <w:proofErr w:type="spellStart"/>
-      <w:r>
-        <w:rPr>
-          <w:sz w:val="24"/>
-          <w:szCs w:val="24"/>
-        </w:rPr>
-        <w:t>Perjalanan</w:t>
-      </w:r>
-      <w:proofErr w:type="spellEnd"/>
-      <w:r>
-        <w:rPr>
-          <w:sz w:val="24"/>
-          <w:szCs w:val="24"/>
-        </w:rPr>
-        <w:t xml:space="preserve"> Dinas</w:t>
+      <w:r>
+        <w:rPr>
+          <w:sz w:val="24"/>
+          <w:szCs w:val="24"/>
+        </w:rPr>
+        <w:t>Pelaksana Perjalanan Dinas</w:t>
       </w:r>
     </w:p>
     <w:p>
@@ -1860,23 +817,7 @@
           <w:sz w:val="24"/>
           <w:szCs w:val="24"/>
         </w:rPr>
-        <w:t>${</w:t>
-      </w:r>
-      <w:proofErr w:type="spellStart"/>
-      <w:r>
-        <w:rPr>
-          <w:sz w:val="24"/>
-          <w:szCs w:val="24"/>
-        </w:rPr>
-        <w:t>nama</w:t>
-      </w:r>
-      <w:proofErr w:type="spellEnd"/>
-      <w:r>
-        <w:rPr>
-          <w:sz w:val="24"/>
-          <w:szCs w:val="24"/>
-        </w:rPr>
-        <w:t>}</w:t>
+        <w:t>${nama}</w:t>
       </w:r>
     </w:p>
     <w:p>

</xml_diff>